<commit_message>
report for this week
</commit_message>
<xml_diff>
--- a/documentation/reports/teamReport_Template_November_8_2019.docx
+++ b/documentation/reports/teamReport_Template_November_8_2019.docx
@@ -2896,7 +2896,7 @@
                   <w14:bevel/>
                 </w14:textOutline>
               </w:rPr>
-              <w:t>Tasker.pro</w:t>
+              <w:t>Tasker Class Diagram - Lorenzo.vpp.lc</w:t>
             </w:r>
           </w:p>
         </w:tc>
@@ -2918,20 +2918,18 @@
               <w:pStyle w:val="Normal"/>
               <w:rPr/>
             </w:pPr>
-            <w:hyperlink r:id="rId2">
-              <w:r>
-                <w:rPr>
-                  <w:rStyle w:val="Hyperlink0"/>
-                  <w:rFonts w:cs="Arial Unicode MS"/>
-                  <w14:textOutline w14:w="0" w14:cap="flat" w14:cmpd="sng" w14:algn="ctr">
-                    <w14:noFill/>
-                    <w14:prstDash w14:val="solid"/>
-                    <w14:bevel/>
-                  </w14:textOutline>
-                </w:rPr>
-                <w:t>https://github.com/thebigG/Tasker.git</w:t>
-              </w:r>
-            </w:hyperlink>
+            <w:r>
+              <w:rPr>
+                <w:rStyle w:val="Hyperlink0"/>
+                <w:rFonts w:cs="Arial Unicode MS"/>
+                <w14:textOutline w14:w="0" w14:cap="flat" w14:cmpd="sng" w14:algn="ctr">
+                  <w14:noFill/>
+                  <w14:prstDash w14:val="solid"/>
+                  <w14:bevel/>
+                </w14:textOutline>
+              </w:rPr>
+              <w:t>https://github.com/thebigG/Tasker/tree/hardware-keyboard/documentation/visual_paradigm/vpp</w:t>
+            </w:r>
           </w:p>
         </w:tc>
         <w:tc>
@@ -2954,7 +2952,7 @@
             </w:pPr>
             <w:r>
               <w:rPr/>
-              <w:t>QT Project file</w:t>
+              <w:t>Class diagram</w:t>
             </w:r>
           </w:p>
         </w:tc>
@@ -3028,7 +3026,7 @@
         <w:rPr>
           <w:rFonts w:ascii="Times New Roman" w:hAnsi="Times New Roman"/>
         </w:rPr>
-        <w:t>Refactor code to satisfy naming conventions</w:t>
+        <w:t>Start implementing listeners</w:t>
       </w:r>
     </w:p>
     <w:p>
@@ -3045,24 +3043,7 @@
         <w:rPr>
           <w:rFonts w:ascii="Times New Roman" w:hAnsi="Times New Roman"/>
         </w:rPr>
-        <w:t>Fix alignment between all windows</w:t>
-      </w:r>
-    </w:p>
-    <w:p>
-      <w:pPr>
-        <w:pStyle w:val="BodyA"/>
-        <w:numPr>
-          <w:ilvl w:val="0"/>
-          <w:numId w:val="8"/>
-        </w:numPr>
-        <w:spacing w:lineRule="auto" w:line="240" w:before="0" w:after="0"/>
-        <w:rPr/>
-      </w:pPr>
-      <w:r>
-        <w:rPr>
-          <w:rFonts w:ascii="Times New Roman" w:hAnsi="Times New Roman"/>
-        </w:rPr>
-        <w:t>Discuss an abstract class model for Tasker</w:t>
+        <w:t>Employ a good OO(usable and flexible abstractions) design into our implementation</w:t>
       </w:r>
       <w:r>
         <w:br w:type="page"/>
@@ -3165,7 +3146,7 @@
           <w:szCs w:val="24"/>
           <w:u w:val="none" w:color="FF0000"/>
         </w:rPr>
-        <w:t>Since we had never used QT, getting acquainted with it in just a week was definitely a challenge. So far it has proven to be quite useful, so we hope that it will suit all of our needs in the future.</w:t>
+        <w:t>As I write this, my brain is fried. Abstracting entities is hard! Especially when those entities have coroutines baked into them that will be running in the background at all times. This assignment was really cool because it allowed us to architect our system and get an in-depth understanding of the static structure of our system. Even though we are designing static entities and abstract data types, thinking about these forced us to face the hard parts of our system that will be challenging to implement employing good OO practices. Since our system will be interacting with hardware a lot, it’s hard to abstract an interface that is 1) easy-to-use, 2) clean, 3)flexible. There are many challenges we overcame during this assignment and may doubts were resolved. However, there is still so much more to do(even in terms of redifining some abstractions)! Can’t wait to start implementing! With a clean and organized OO approach, of course!</w:t>
       </w:r>
     </w:p>
     <w:p>
@@ -3228,22 +3209,13 @@
           <w:szCs w:val="24"/>
           <w:u w:val="none" w:color="FF0000"/>
         </w:rPr>
-        <w:t>I really enjoy designing GUIs, and had a blast working on my section (Widget_CommStats.*) – things are coming along, and after today’s presentation, my outlook on the project overall is positive. We just have to straighten a few kinks, in terms of naming conventions from within our source files, and get any labels/boxes/widgets perfectly sized and aligned (I am usually the one to notice if something is “off”), but that’s no big deal.</w:t>
+        <w:t>This weeks focus was dialing down the classes we intend to use for Tasker — everything from fields, to member functions, and the relationships between classes. Seeing everything in plain writing helped to solidify our goals, driving home the point that planning is half the battle! In addition, we’ve agreed to naming conventions for all classes, member functions, and source files. This is something I’ve been wanting to push since the beginning, for I am very particular about this sort of thing (as we all should be). Regardless, I can’t wait to start implementing code already! In the interim, I will be brushing up on some C++ — despite Qt’s framework being a great help, its use still requires a strong understanding of idiomatic C++…we don’t want to make it obvious that we all came from a Java/C background. I want all of us to write good C++ code, and preferably, modern C++.</w:t>
       </w:r>
     </w:p>
     <w:p>
       <w:pPr>
         <w:pStyle w:val="ListParagraph"/>
-        <w:rPr>
-          <w:rFonts w:ascii="Times New Roman" w:hAnsi="Times New Roman" w:eastAsia="Times New Roman" w:cs="Times New Roman"/>
-          <w:i/>
-          <w:i/>
-          <w:iCs/>
-          <w:color w:val="FF0000"/>
-          <w:sz w:val="24"/>
-          <w:szCs w:val="24"/>
-          <w:u w:val="none" w:color="FF0000"/>
-        </w:rPr>
+        <w:rPr/>
       </w:pPr>
       <w:r>
         <w:rPr>
@@ -3279,6 +3251,24 @@
     <w:p>
       <w:pPr>
         <w:pStyle w:val="ListParagraph"/>
+        <w:rPr/>
+      </w:pPr>
+      <w:r>
+        <w:rPr>
+          <w:rFonts w:ascii="Times New Roman" w:hAnsi="Times New Roman"/>
+          <w:i/>
+          <w:iCs/>
+          <w:color w:val="FF0000"/>
+          <w:sz w:val="24"/>
+          <w:szCs w:val="24"/>
+          <w:u w:val="none" w:color="FF0000"/>
+        </w:rPr>
+        <w:t>It was great to get a lot of the implementation onto paper and into our heads. One of the things we thought about when designing the classes and interfaces, especially the Listener interfaces, was keeping it easy for a user to code their own listener under the two sub-listener interfaces. We had a discussion about if there was any other way to implement it that'll still be easy for a user-programmer to code for, and decided making the a pair of interfaces was the best path.</w:t>
+      </w:r>
+    </w:p>
+    <w:p>
+      <w:pPr>
+        <w:pStyle w:val="ListParagraph"/>
         <w:widowControl/>
         <w:bidi w:val="0"/>
         <w:spacing w:lineRule="auto" w:line="276" w:before="0" w:after="200"/>
@@ -3291,8 +3281,8 @@
       </w:r>
     </w:p>
     <w:sectPr>
-      <w:headerReference w:type="default" r:id="rId3"/>
-      <w:footerReference w:type="default" r:id="rId4"/>
+      <w:headerReference w:type="default" r:id="rId2"/>
+      <w:footerReference w:type="default" r:id="rId3"/>
       <w:type w:val="nextPage"/>
       <w:pgSz w:w="12240" w:h="15840"/>
       <w:pgMar w:left="720" w:right="720" w:header="720" w:top="1440" w:footer="720" w:bottom="1440" w:gutter="0"/>
@@ -17110,6 +17100,13 @@
       </w14:textOutline>
     </w:rPr>
   </w:style>
+  <w:style w:type="character" w:styleId="SourceText">
+    <w:name w:val="Source Text"/>
+    <w:qFormat/>
+    <w:rPr>
+      <w:rFonts w:ascii="Liberation Mono" w:hAnsi="Liberation Mono" w:eastAsia="Liberation Mono" w:cs="Liberation Mono"/>
+    </w:rPr>
+  </w:style>
   <w:style w:type="paragraph" w:styleId="Heading" w:customStyle="1">
     <w:name w:val="Heading"/>
     <w:basedOn w:val="Normal"/>
@@ -17285,6 +17282,19 @@
     <w:rPr>
       <w:b/>
       <w:bCs/>
+    </w:rPr>
+  </w:style>
+  <w:style w:type="paragraph" w:styleId="PreformattedText">
+    <w:name w:val="Preformatted Text"/>
+    <w:basedOn w:val="Normal"/>
+    <w:qFormat/>
+    <w:pPr>
+      <w:spacing w:before="0" w:after="0"/>
+    </w:pPr>
+    <w:rPr>
+      <w:rFonts w:ascii="Liberation Mono" w:hAnsi="Liberation Mono" w:eastAsia="Liberation Mono" w:cs="Liberation Mono"/>
+      <w:sz w:val="20"/>
+      <w:szCs w:val="20"/>
     </w:rPr>
   </w:style>
   <w:style w:type="numbering" w:styleId="NoList" w:default="1">

</xml_diff>